<commit_message>
LLDD and UML Changes
</commit_message>
<xml_diff>
--- a/LLDD-AniketSrivastava.docx
+++ b/LLDD-AniketSrivastava.docx
@@ -1125,11 +1125,12 @@
           <w:noProof/>
           <w:lang w:val="en-US"/>
         </w:rPr>
+        <w:lastRenderedPageBreak/>
         <w:drawing>
-          <wp:inline distT="0" distB="0" distL="0" distR="0" wp14:anchorId="3BD836C8" wp14:editId="5D4F7952">
-            <wp:extent cx="4912659" cy="8605786"/>
-            <wp:effectExtent l="0" t="0" r="2540" b="5080"/>
-            <wp:docPr id="1766982560" name="Picture 1"/>
+          <wp:inline distT="0" distB="0" distL="0" distR="0" wp14:anchorId="4BC40264" wp14:editId="28085C63">
+            <wp:extent cx="5059680" cy="8863330"/>
+            <wp:effectExtent l="0" t="0" r="0" b="1270"/>
+            <wp:docPr id="1864840253" name="Picture 1"/>
             <wp:cNvGraphicFramePr>
               <a:graphicFrameLocks xmlns:a="http://schemas.openxmlformats.org/drawingml/2006/main" noChangeAspect="1"/>
             </wp:cNvGraphicFramePr>
@@ -1137,7 +1138,7 @@
               <a:graphicData uri="http://schemas.openxmlformats.org/drawingml/2006/picture">
                 <pic:pic xmlns:pic="http://schemas.openxmlformats.org/drawingml/2006/picture">
                   <pic:nvPicPr>
-                    <pic:cNvPr id="1766982560" name="Picture 1766982560"/>
+                    <pic:cNvPr id="1864840253" name="Picture 1864840253"/>
                     <pic:cNvPicPr/>
                   </pic:nvPicPr>
                   <pic:blipFill>
@@ -1155,7 +1156,7 @@
                   <pic:spPr>
                     <a:xfrm>
                       <a:off x="0" y="0"/>
-                      <a:ext cx="4960525" cy="8689635"/>
+                      <a:ext cx="5059680" cy="8863330"/>
                     </a:xfrm>
                     <a:prstGeom prst="rect">
                       <a:avLst/>
@@ -2375,130 +2376,6 @@
                 <w:rFonts w:ascii="Times New Roman" w:hAnsi="Times New Roman" w:cs="Times New Roman"/>
                 <w:lang w:val="en-US"/>
               </w:rPr>
-              <w:t>readIntSafely</w:t>
-            </w:r>
-            <w:proofErr w:type="spellEnd"/>
-            <w:r>
-              <w:rPr>
-                <w:rFonts w:ascii="Times New Roman" w:hAnsi="Times New Roman" w:cs="Times New Roman"/>
-                <w:lang w:val="en-US"/>
-              </w:rPr>
-              <w:t>(</w:t>
-            </w:r>
-            <w:proofErr w:type="gramEnd"/>
-            <w:r>
-              <w:rPr>
-                <w:rFonts w:ascii="Times New Roman" w:hAnsi="Times New Roman" w:cs="Times New Roman"/>
-                <w:lang w:val="en-US"/>
-              </w:rPr>
-              <w:t>)</w:t>
-            </w:r>
-          </w:p>
-        </w:tc>
-        <w:tc>
-          <w:tcPr>
-            <w:tcW w:w="5477" w:type="dxa"/>
-          </w:tcPr>
-          <w:p>
-            <w:pPr>
-              <w:jc w:val="both"/>
-              <w:rPr>
-                <w:rFonts w:ascii="Times New Roman" w:hAnsi="Times New Roman" w:cs="Times New Roman"/>
-                <w:lang w:val="en-US"/>
-              </w:rPr>
-            </w:pPr>
-            <w:r>
-              <w:rPr>
-                <w:rFonts w:ascii="Times New Roman" w:hAnsi="Times New Roman" w:cs="Times New Roman"/>
-                <w:lang w:val="en-US"/>
-              </w:rPr>
-              <w:t>Read function for integer inputs</w:t>
-            </w:r>
-          </w:p>
-        </w:tc>
-      </w:tr>
-      <w:tr>
-        <w:tc>
-          <w:tcPr>
-            <w:tcW w:w="3539" w:type="dxa"/>
-          </w:tcPr>
-          <w:p>
-            <w:pPr>
-              <w:jc w:val="both"/>
-              <w:rPr>
-                <w:rFonts w:ascii="Times New Roman" w:hAnsi="Times New Roman" w:cs="Times New Roman"/>
-                <w:lang w:val="en-US"/>
-              </w:rPr>
-            </w:pPr>
-            <w:proofErr w:type="spellStart"/>
-            <w:proofErr w:type="gramStart"/>
-            <w:r>
-              <w:rPr>
-                <w:rFonts w:ascii="Times New Roman" w:hAnsi="Times New Roman" w:cs="Times New Roman"/>
-                <w:lang w:val="en-US"/>
-              </w:rPr>
-              <w:t>pauseForEnter</w:t>
-            </w:r>
-            <w:proofErr w:type="spellEnd"/>
-            <w:r>
-              <w:rPr>
-                <w:rFonts w:ascii="Times New Roman" w:hAnsi="Times New Roman" w:cs="Times New Roman"/>
-                <w:lang w:val="en-US"/>
-              </w:rPr>
-              <w:t>(</w:t>
-            </w:r>
-            <w:proofErr w:type="gramEnd"/>
-            <w:r>
-              <w:rPr>
-                <w:rFonts w:ascii="Times New Roman" w:hAnsi="Times New Roman" w:cs="Times New Roman"/>
-                <w:lang w:val="en-US"/>
-              </w:rPr>
-              <w:t>)</w:t>
-            </w:r>
-          </w:p>
-        </w:tc>
-        <w:tc>
-          <w:tcPr>
-            <w:tcW w:w="5477" w:type="dxa"/>
-          </w:tcPr>
-          <w:p>
-            <w:pPr>
-              <w:jc w:val="both"/>
-              <w:rPr>
-                <w:rFonts w:ascii="Times New Roman" w:hAnsi="Times New Roman" w:cs="Times New Roman"/>
-                <w:lang w:val="en-US"/>
-              </w:rPr>
-            </w:pPr>
-            <w:r>
-              <w:rPr>
-                <w:rFonts w:ascii="Times New Roman" w:hAnsi="Times New Roman" w:cs="Times New Roman"/>
-                <w:lang w:val="en-US"/>
-              </w:rPr>
-              <w:t>Enter key buffer</w:t>
-            </w:r>
-          </w:p>
-        </w:tc>
-      </w:tr>
-      <w:tr>
-        <w:tc>
-          <w:tcPr>
-            <w:tcW w:w="3539" w:type="dxa"/>
-          </w:tcPr>
-          <w:p>
-            <w:pPr>
-              <w:jc w:val="both"/>
-              <w:rPr>
-                <w:rFonts w:ascii="Times New Roman" w:hAnsi="Times New Roman" w:cs="Times New Roman"/>
-                <w:lang w:val="en-US"/>
-              </w:rPr>
-            </w:pPr>
-            <w:proofErr w:type="spellStart"/>
-            <w:proofErr w:type="gramStart"/>
-            <w:r>
-              <w:rPr>
-                <w:rFonts w:ascii="Times New Roman" w:hAnsi="Times New Roman" w:cs="Times New Roman"/>
-                <w:lang w:val="en-US"/>
-              </w:rPr>
               <w:t>getCurrentSize</w:t>
             </w:r>
             <w:proofErr w:type="spellEnd"/>
@@ -3600,7 +3477,6 @@
                 <w:rFonts w:ascii="Times New Roman" w:hAnsi="Times New Roman" w:cs="Times New Roman"/>
                 <w:lang w:val="en-US"/>
               </w:rPr>
-              <w:lastRenderedPageBreak/>
               <w:t>get</w:t>
             </w:r>
             <w:r>
@@ -3718,6 +3594,7 @@
                 <w:rFonts w:ascii="Times New Roman" w:hAnsi="Times New Roman" w:cs="Times New Roman"/>
                 <w:lang w:val="en-US"/>
               </w:rPr>
+              <w:lastRenderedPageBreak/>
               <w:t>getEmployeeDOJ</w:t>
             </w:r>
             <w:proofErr w:type="spellEnd"/>
@@ -5684,7 +5561,6 @@
           <w:bCs/>
           <w:lang w:val="en-US"/>
         </w:rPr>
-        <w:lastRenderedPageBreak/>
         <w:t>2.</w:t>
       </w:r>
       <w:r>
@@ -5731,6 +5607,7 @@
           <w:rFonts w:ascii="Times New Roman" w:hAnsi="Times New Roman" w:cs="Times New Roman"/>
           <w:lang w:val="en-US"/>
         </w:rPr>
+        <w:lastRenderedPageBreak/>
         <w:t xml:space="preserve">Contractor Employee class having </w:t>
       </w:r>
       <w:proofErr w:type="spellStart"/>
@@ -7447,9 +7324,38 @@
         <w:jc w:val="both"/>
         <w:rPr>
           <w:rFonts w:ascii="Times New Roman" w:hAnsi="Times New Roman" w:cs="Times New Roman"/>
-          <w:lang w:val="en-US"/>
-        </w:rPr>
-      </w:pPr>
+          <w:b/>
+          <w:bCs/>
+          <w:lang w:val="en-US"/>
+        </w:rPr>
+      </w:pPr>
+      <w:r>
+        <w:rPr>
+          <w:rFonts w:ascii="Times New Roman" w:hAnsi="Times New Roman" w:cs="Times New Roman"/>
+          <w:b/>
+          <w:bCs/>
+          <w:lang w:val="en-US"/>
+        </w:rPr>
+        <w:t>2.</w:t>
+      </w:r>
+      <w:r>
+        <w:rPr>
+          <w:rFonts w:ascii="Times New Roman" w:hAnsi="Times New Roman" w:cs="Times New Roman"/>
+          <w:b/>
+          <w:bCs/>
+          <w:lang w:val="en-US"/>
+        </w:rPr>
+        <w:t>3</w:t>
+      </w:r>
+      <w:r>
+        <w:rPr>
+          <w:rFonts w:ascii="Times New Roman" w:hAnsi="Times New Roman" w:cs="Times New Roman"/>
+          <w:b/>
+          <w:bCs/>
+          <w:lang w:val="en-US"/>
+        </w:rPr>
+        <w:t>.8 EDLL</w:t>
+      </w:r>
     </w:p>
     <w:p>
       <w:pPr>
@@ -7460,55 +7366,6 @@
           <w:lang w:val="en-US"/>
         </w:rPr>
       </w:pPr>
-    </w:p>
-    <w:p>
-      <w:pPr>
-        <w:spacing w:after="0"/>
-        <w:jc w:val="both"/>
-        <w:rPr>
-          <w:rFonts w:ascii="Times New Roman" w:hAnsi="Times New Roman" w:cs="Times New Roman"/>
-          <w:b/>
-          <w:bCs/>
-          <w:lang w:val="en-US"/>
-        </w:rPr>
-      </w:pPr>
-      <w:r>
-        <w:rPr>
-          <w:rFonts w:ascii="Times New Roman" w:hAnsi="Times New Roman" w:cs="Times New Roman"/>
-          <w:b/>
-          <w:bCs/>
-          <w:lang w:val="en-US"/>
-        </w:rPr>
-        <w:t>2.</w:t>
-      </w:r>
-      <w:r>
-        <w:rPr>
-          <w:rFonts w:ascii="Times New Roman" w:hAnsi="Times New Roman" w:cs="Times New Roman"/>
-          <w:b/>
-          <w:bCs/>
-          <w:lang w:val="en-US"/>
-        </w:rPr>
-        <w:t>3</w:t>
-      </w:r>
-      <w:r>
-        <w:rPr>
-          <w:rFonts w:ascii="Times New Roman" w:hAnsi="Times New Roman" w:cs="Times New Roman"/>
-          <w:b/>
-          <w:bCs/>
-          <w:lang w:val="en-US"/>
-        </w:rPr>
-        <w:t>.8 EDLL</w:t>
-      </w:r>
-    </w:p>
-    <w:p>
-      <w:pPr>
-        <w:spacing w:after="0"/>
-        <w:jc w:val="both"/>
-        <w:rPr>
-          <w:rFonts w:ascii="Times New Roman" w:hAnsi="Times New Roman" w:cs="Times New Roman"/>
-          <w:lang w:val="en-US"/>
-        </w:rPr>
-      </w:pPr>
       <w:r>
         <w:rPr>
           <w:rFonts w:ascii="Times New Roman" w:hAnsi="Times New Roman" w:cs="Times New Roman"/>
@@ -7530,49 +7387,7 @@
           <w:rFonts w:ascii="Times New Roman" w:hAnsi="Times New Roman" w:cs="Times New Roman"/>
           <w:lang w:val="en-US"/>
         </w:rPr>
-        <w:t xml:space="preserve"> to </w:t>
-      </w:r>
-      <w:r>
-        <w:rPr>
-          <w:rFonts w:ascii="Times New Roman" w:hAnsi="Times New Roman" w:cs="Times New Roman"/>
-          <w:lang w:val="en-US"/>
-        </w:rPr>
-        <w:t>create Deque t</w:t>
-      </w:r>
-      <w:r>
-        <w:rPr>
-          <w:rFonts w:ascii="Times New Roman" w:hAnsi="Times New Roman" w:cs="Times New Roman"/>
-          <w:lang w:val="en-US"/>
-        </w:rPr>
-        <w:t>o</w:t>
-      </w:r>
-      <w:r>
-        <w:rPr>
-          <w:rFonts w:ascii="Times New Roman" w:hAnsi="Times New Roman" w:cs="Times New Roman"/>
-          <w:lang w:val="en-US"/>
-        </w:rPr>
-        <w:t xml:space="preserve"> </w:t>
-      </w:r>
-      <w:r>
-        <w:rPr>
-          <w:rFonts w:ascii="Times New Roman" w:hAnsi="Times New Roman" w:cs="Times New Roman"/>
-          <w:lang w:val="en-US"/>
-        </w:rPr>
-        <w:t>store employee data</w:t>
-      </w:r>
-      <w:r>
-        <w:rPr>
-          <w:rFonts w:ascii="Times New Roman" w:hAnsi="Times New Roman" w:cs="Times New Roman"/>
-          <w:lang w:val="en-US"/>
-        </w:rPr>
-        <w:t xml:space="preserve"> nodes</w:t>
-      </w:r>
-      <w:r>
-        <w:rPr>
-          <w:rFonts w:ascii="Times New Roman" w:hAnsi="Times New Roman" w:cs="Times New Roman"/>
-          <w:lang w:val="en-US"/>
-        </w:rPr>
-        <w:t>.</w:t>
+        <w:t xml:space="preserve"> to create Deque to store employee data nodes.</w:t>
       </w:r>
     </w:p>
     <w:p>
@@ -7684,14 +7499,7 @@
                 <w:rFonts w:ascii="Times New Roman" w:hAnsi="Times New Roman" w:cs="Times New Roman"/>
                 <w:lang w:val="en-US"/>
               </w:rPr>
-              <w:t>Xyz</w:t>
-            </w:r>
-            <w:r>
-              <w:rPr>
-                <w:rFonts w:ascii="Times New Roman" w:hAnsi="Times New Roman" w:cs="Times New Roman"/>
-                <w:lang w:val="en-US"/>
-              </w:rPr>
-              <w:t>Employee</w:t>
+              <w:t>XyzEmployee</w:t>
             </w:r>
             <w:proofErr w:type="spellEnd"/>
             <w:r>
@@ -7699,28 +7507,7 @@
                 <w:rFonts w:ascii="Times New Roman" w:hAnsi="Times New Roman" w:cs="Times New Roman"/>
                 <w:lang w:val="en-US"/>
               </w:rPr>
-              <w:t>*</w:t>
-            </w:r>
-            <w:r>
-              <w:rPr>
-                <w:rFonts w:ascii="Times New Roman" w:hAnsi="Times New Roman" w:cs="Times New Roman"/>
-                <w:lang w:val="en-US"/>
-              </w:rPr>
-              <w:t xml:space="preserve">, </w:t>
-            </w:r>
-            <w:r>
-              <w:rPr>
-                <w:rFonts w:ascii="Times New Roman" w:hAnsi="Times New Roman" w:cs="Times New Roman"/>
-                <w:lang w:val="en-US"/>
-              </w:rPr>
-              <w:t>int</w:t>
-            </w:r>
-            <w:r>
-              <w:rPr>
-                <w:rFonts w:ascii="Times New Roman" w:hAnsi="Times New Roman" w:cs="Times New Roman"/>
-                <w:lang w:val="en-US"/>
-              </w:rPr>
-              <w:t>)</w:t>
+              <w:t>*, int)</w:t>
             </w:r>
           </w:p>
         </w:tc>
@@ -7765,6 +7552,7 @@
                 <w:rFonts w:ascii="Times New Roman" w:hAnsi="Times New Roman" w:cs="Times New Roman"/>
                 <w:lang w:val="en-US"/>
               </w:rPr>
+              <w:lastRenderedPageBreak/>
               <w:t>removeFromIndex</w:t>
             </w:r>
             <w:proofErr w:type="spellEnd"/>
@@ -7773,21 +7561,7 @@
                 <w:rFonts w:ascii="Times New Roman" w:hAnsi="Times New Roman" w:cs="Times New Roman"/>
                 <w:lang w:val="en-US"/>
               </w:rPr>
-              <w:t>(</w:t>
-            </w:r>
-            <w:r>
-              <w:rPr>
-                <w:rFonts w:ascii="Times New Roman" w:hAnsi="Times New Roman" w:cs="Times New Roman"/>
-                <w:lang w:val="en-US"/>
-              </w:rPr>
-              <w:t>int</w:t>
-            </w:r>
-            <w:r>
-              <w:rPr>
-                <w:rFonts w:ascii="Times New Roman" w:hAnsi="Times New Roman" w:cs="Times New Roman"/>
-                <w:lang w:val="en-US"/>
-              </w:rPr>
-              <w:t>)</w:t>
+              <w:t>(int)</w:t>
             </w:r>
           </w:p>
         </w:tc>
@@ -7880,7 +7654,6 @@
         </w:rPr>
         <w:t xml:space="preserve"> </w:t>
       </w:r>
-      <w:proofErr w:type="spellStart"/>
       <w:r>
         <w:rPr>
           <w:rFonts w:ascii="Times New Roman" w:hAnsi="Times New Roman" w:cs="Times New Roman"/>
@@ -7890,7 +7663,6 @@
         </w:rPr>
         <w:t>EmployeeReportBuilder</w:t>
       </w:r>
-      <w:proofErr w:type="spellEnd"/>
     </w:p>
     <w:p>
       <w:pPr>
@@ -8684,6 +8456,484 @@
           <w:bCs/>
           <w:lang w:val="en-US"/>
         </w:rPr>
+        <w:t>3</w:t>
+      </w:r>
+      <w:r>
+        <w:rPr>
+          <w:rFonts w:ascii="Times New Roman" w:hAnsi="Times New Roman" w:cs="Times New Roman"/>
+          <w:b/>
+          <w:bCs/>
+          <w:lang w:val="en-US"/>
+        </w:rPr>
+        <w:t>.</w:t>
+      </w:r>
+      <w:r>
+        <w:rPr>
+          <w:rFonts w:ascii="Times New Roman" w:hAnsi="Times New Roman" w:cs="Times New Roman"/>
+          <w:b/>
+          <w:bCs/>
+          <w:lang w:val="en-US"/>
+        </w:rPr>
+        <w:t>10</w:t>
+      </w:r>
+      <w:r>
+        <w:rPr>
+          <w:rFonts w:ascii="Times New Roman" w:hAnsi="Times New Roman" w:cs="Times New Roman"/>
+          <w:b/>
+          <w:bCs/>
+          <w:lang w:val="en-US"/>
+        </w:rPr>
+        <w:t xml:space="preserve"> </w:t>
+      </w:r>
+      <w:proofErr w:type="spellStart"/>
+      <w:r>
+        <w:rPr>
+          <w:rFonts w:ascii="Times New Roman" w:hAnsi="Times New Roman" w:cs="Times New Roman"/>
+          <w:b/>
+          <w:bCs/>
+          <w:lang w:val="en-US"/>
+        </w:rPr>
+        <w:t>HelperClass</w:t>
+      </w:r>
+      <w:proofErr w:type="spellEnd"/>
+    </w:p>
+    <w:p>
+      <w:pPr>
+        <w:spacing w:after="0"/>
+        <w:jc w:val="both"/>
+        <w:rPr>
+          <w:rFonts w:ascii="Times New Roman" w:hAnsi="Times New Roman" w:cs="Times New Roman"/>
+          <w:lang w:val="en-US"/>
+        </w:rPr>
+      </w:pPr>
+      <w:r>
+        <w:rPr>
+          <w:rFonts w:ascii="Times New Roman" w:hAnsi="Times New Roman" w:cs="Times New Roman"/>
+          <w:lang w:val="en-US"/>
+        </w:rPr>
+        <w:t>Helper class to validate various data fields</w:t>
+      </w:r>
+    </w:p>
+    <w:p>
+      <w:pPr>
+        <w:spacing w:after="0"/>
+        <w:jc w:val="both"/>
+        <w:rPr>
+          <w:rFonts w:ascii="Times New Roman" w:hAnsi="Times New Roman" w:cs="Times New Roman"/>
+          <w:lang w:val="en-US"/>
+        </w:rPr>
+      </w:pPr>
+    </w:p>
+    <w:tbl>
+      <w:tblPr>
+        <w:tblStyle w:val="TableGrid"/>
+        <w:tblW w:w="0" w:type="auto"/>
+        <w:tblLook w:val="04A0" w:firstRow="1" w:lastRow="0" w:firstColumn="1" w:lastColumn="0" w:noHBand="0" w:noVBand="1"/>
+      </w:tblPr>
+      <w:tblGrid>
+        <w:gridCol w:w="3539"/>
+        <w:gridCol w:w="5477"/>
+      </w:tblGrid>
+      <w:tr>
+        <w:tc>
+          <w:tcPr>
+            <w:tcW w:w="3539" w:type="dxa"/>
+          </w:tcPr>
+          <w:p>
+            <w:pPr>
+              <w:jc w:val="both"/>
+              <w:rPr>
+                <w:rFonts w:ascii="Times New Roman" w:hAnsi="Times New Roman" w:cs="Times New Roman"/>
+                <w:b/>
+                <w:bCs/>
+                <w:lang w:val="en-US"/>
+              </w:rPr>
+            </w:pPr>
+            <w:r>
+              <w:rPr>
+                <w:rFonts w:ascii="Times New Roman" w:hAnsi="Times New Roman" w:cs="Times New Roman"/>
+                <w:b/>
+                <w:bCs/>
+                <w:lang w:val="en-US"/>
+              </w:rPr>
+              <w:t>Component</w:t>
+            </w:r>
+          </w:p>
+        </w:tc>
+        <w:tc>
+          <w:tcPr>
+            <w:tcW w:w="5477" w:type="dxa"/>
+          </w:tcPr>
+          <w:p>
+            <w:pPr>
+              <w:jc w:val="both"/>
+              <w:rPr>
+                <w:rFonts w:ascii="Times New Roman" w:hAnsi="Times New Roman" w:cs="Times New Roman"/>
+                <w:b/>
+                <w:bCs/>
+                <w:lang w:val="en-US"/>
+              </w:rPr>
+            </w:pPr>
+            <w:r>
+              <w:rPr>
+                <w:rFonts w:ascii="Times New Roman" w:hAnsi="Times New Roman" w:cs="Times New Roman"/>
+                <w:b/>
+                <w:bCs/>
+                <w:lang w:val="en-US"/>
+              </w:rPr>
+              <w:t>Description</w:t>
+            </w:r>
+          </w:p>
+        </w:tc>
+      </w:tr>
+      <w:tr>
+        <w:tc>
+          <w:tcPr>
+            <w:tcW w:w="3539" w:type="dxa"/>
+          </w:tcPr>
+          <w:p>
+            <w:pPr>
+              <w:jc w:val="both"/>
+              <w:rPr>
+                <w:rFonts w:ascii="Times New Roman" w:hAnsi="Times New Roman" w:cs="Times New Roman"/>
+                <w:lang w:val="en-US"/>
+              </w:rPr>
+            </w:pPr>
+            <w:proofErr w:type="spellStart"/>
+            <w:proofErr w:type="gramStart"/>
+            <w:r>
+              <w:rPr>
+                <w:rFonts w:ascii="Times New Roman" w:hAnsi="Times New Roman" w:cs="Times New Roman"/>
+                <w:lang w:val="en-US"/>
+              </w:rPr>
+              <w:t>validateDOJ</w:t>
+            </w:r>
+            <w:proofErr w:type="spellEnd"/>
+            <w:r>
+              <w:rPr>
+                <w:rFonts w:ascii="Times New Roman" w:hAnsi="Times New Roman" w:cs="Times New Roman"/>
+                <w:lang w:val="en-US"/>
+              </w:rPr>
+              <w:t>(</w:t>
+            </w:r>
+            <w:proofErr w:type="gramEnd"/>
+            <w:r>
+              <w:rPr>
+                <w:rFonts w:ascii="Times New Roman" w:hAnsi="Times New Roman" w:cs="Times New Roman"/>
+                <w:lang w:val="en-US"/>
+              </w:rPr>
+              <w:t>)</w:t>
+            </w:r>
+          </w:p>
+        </w:tc>
+        <w:tc>
+          <w:tcPr>
+            <w:tcW w:w="5477" w:type="dxa"/>
+          </w:tcPr>
+          <w:p>
+            <w:pPr>
+              <w:jc w:val="both"/>
+              <w:rPr>
+                <w:rFonts w:ascii="Times New Roman" w:hAnsi="Times New Roman" w:cs="Times New Roman"/>
+                <w:lang w:val="en-US"/>
+              </w:rPr>
+            </w:pPr>
+            <w:r>
+              <w:rPr>
+                <w:rFonts w:ascii="Times New Roman" w:hAnsi="Times New Roman" w:cs="Times New Roman"/>
+                <w:lang w:val="en-US"/>
+              </w:rPr>
+              <w:t>Validates if the difference between DOB and DOJ is 18.</w:t>
+            </w:r>
+          </w:p>
+        </w:tc>
+      </w:tr>
+      <w:tr>
+        <w:tc>
+          <w:tcPr>
+            <w:tcW w:w="3539" w:type="dxa"/>
+          </w:tcPr>
+          <w:p>
+            <w:pPr>
+              <w:jc w:val="both"/>
+              <w:rPr>
+                <w:rFonts w:ascii="Times New Roman" w:hAnsi="Times New Roman" w:cs="Times New Roman"/>
+                <w:lang w:val="en-US"/>
+              </w:rPr>
+            </w:pPr>
+            <w:proofErr w:type="spellStart"/>
+            <w:proofErr w:type="gramStart"/>
+            <w:r>
+              <w:rPr>
+                <w:rFonts w:ascii="Times New Roman" w:hAnsi="Times New Roman" w:cs="Times New Roman"/>
+                <w:lang w:val="en-US"/>
+              </w:rPr>
+              <w:t>validateName</w:t>
+            </w:r>
+            <w:proofErr w:type="spellEnd"/>
+            <w:r>
+              <w:rPr>
+                <w:rFonts w:ascii="Times New Roman" w:hAnsi="Times New Roman" w:cs="Times New Roman"/>
+                <w:lang w:val="en-US"/>
+              </w:rPr>
+              <w:t>(</w:t>
+            </w:r>
+            <w:proofErr w:type="gramEnd"/>
+            <w:r>
+              <w:rPr>
+                <w:rFonts w:ascii="Times New Roman" w:hAnsi="Times New Roman" w:cs="Times New Roman"/>
+                <w:lang w:val="en-US"/>
+              </w:rPr>
+              <w:t>)</w:t>
+            </w:r>
+          </w:p>
+        </w:tc>
+        <w:tc>
+          <w:tcPr>
+            <w:tcW w:w="5477" w:type="dxa"/>
+          </w:tcPr>
+          <w:p>
+            <w:pPr>
+              <w:jc w:val="both"/>
+              <w:rPr>
+                <w:rFonts w:ascii="Times New Roman" w:hAnsi="Times New Roman" w:cs="Times New Roman"/>
+                <w:lang w:val="en-US"/>
+              </w:rPr>
+            </w:pPr>
+            <w:r>
+              <w:rPr>
+                <w:rFonts w:ascii="Times New Roman" w:hAnsi="Times New Roman" w:cs="Times New Roman"/>
+                <w:lang w:val="en-US"/>
+              </w:rPr>
+              <w:t>Validates if Name field is empty or exceeding 22 characters.</w:t>
+            </w:r>
+          </w:p>
+        </w:tc>
+      </w:tr>
+      <w:tr>
+        <w:tc>
+          <w:tcPr>
+            <w:tcW w:w="3539" w:type="dxa"/>
+          </w:tcPr>
+          <w:p>
+            <w:pPr>
+              <w:jc w:val="both"/>
+              <w:rPr>
+                <w:rFonts w:ascii="Times New Roman" w:hAnsi="Times New Roman" w:cs="Times New Roman"/>
+                <w:lang w:val="en-US"/>
+              </w:rPr>
+            </w:pPr>
+            <w:proofErr w:type="spellStart"/>
+            <w:proofErr w:type="gramStart"/>
+            <w:r>
+              <w:rPr>
+                <w:rFonts w:ascii="Times New Roman" w:hAnsi="Times New Roman" w:cs="Times New Roman"/>
+                <w:lang w:val="en-US"/>
+              </w:rPr>
+              <w:t>isValidDateFormat</w:t>
+            </w:r>
+            <w:proofErr w:type="spellEnd"/>
+            <w:r>
+              <w:rPr>
+                <w:rFonts w:ascii="Times New Roman" w:hAnsi="Times New Roman" w:cs="Times New Roman"/>
+                <w:lang w:val="en-US"/>
+              </w:rPr>
+              <w:t>(</w:t>
+            </w:r>
+            <w:proofErr w:type="gramEnd"/>
+            <w:r>
+              <w:rPr>
+                <w:rFonts w:ascii="Times New Roman" w:hAnsi="Times New Roman" w:cs="Times New Roman"/>
+                <w:lang w:val="en-US"/>
+              </w:rPr>
+              <w:t>)</w:t>
+            </w:r>
+          </w:p>
+        </w:tc>
+        <w:tc>
+          <w:tcPr>
+            <w:tcW w:w="5477" w:type="dxa"/>
+          </w:tcPr>
+          <w:p>
+            <w:pPr>
+              <w:jc w:val="both"/>
+              <w:rPr>
+                <w:rFonts w:ascii="Times New Roman" w:hAnsi="Times New Roman" w:cs="Times New Roman"/>
+                <w:lang w:val="en-US"/>
+              </w:rPr>
+            </w:pPr>
+            <w:r>
+              <w:rPr>
+                <w:rFonts w:ascii="Times New Roman" w:hAnsi="Times New Roman" w:cs="Times New Roman"/>
+                <w:lang w:val="en-US"/>
+              </w:rPr>
+              <w:t>Validates if the Date is in correct DD-MM-YYYY format.</w:t>
+            </w:r>
+          </w:p>
+        </w:tc>
+      </w:tr>
+      <w:tr>
+        <w:tc>
+          <w:tcPr>
+            <w:tcW w:w="3539" w:type="dxa"/>
+          </w:tcPr>
+          <w:p>
+            <w:pPr>
+              <w:jc w:val="both"/>
+              <w:rPr>
+                <w:rFonts w:ascii="Times New Roman" w:hAnsi="Times New Roman" w:cs="Times New Roman"/>
+                <w:lang w:val="en-US"/>
+              </w:rPr>
+            </w:pPr>
+            <w:proofErr w:type="spellStart"/>
+            <w:proofErr w:type="gramStart"/>
+            <w:r>
+              <w:rPr>
+                <w:rFonts w:ascii="Times New Roman" w:hAnsi="Times New Roman" w:cs="Times New Roman"/>
+                <w:lang w:val="en-US"/>
+              </w:rPr>
+              <w:t>readIntSafely</w:t>
+            </w:r>
+            <w:proofErr w:type="spellEnd"/>
+            <w:r>
+              <w:rPr>
+                <w:rFonts w:ascii="Times New Roman" w:hAnsi="Times New Roman" w:cs="Times New Roman"/>
+                <w:lang w:val="en-US"/>
+              </w:rPr>
+              <w:t>(</w:t>
+            </w:r>
+            <w:proofErr w:type="gramEnd"/>
+            <w:r>
+              <w:rPr>
+                <w:rFonts w:ascii="Times New Roman" w:hAnsi="Times New Roman" w:cs="Times New Roman"/>
+                <w:lang w:val="en-US"/>
+              </w:rPr>
+              <w:t>)</w:t>
+            </w:r>
+          </w:p>
+        </w:tc>
+        <w:tc>
+          <w:tcPr>
+            <w:tcW w:w="5477" w:type="dxa"/>
+          </w:tcPr>
+          <w:p>
+            <w:pPr>
+              <w:jc w:val="both"/>
+              <w:rPr>
+                <w:rFonts w:ascii="Times New Roman" w:hAnsi="Times New Roman" w:cs="Times New Roman"/>
+                <w:lang w:val="en-US"/>
+              </w:rPr>
+            </w:pPr>
+            <w:r>
+              <w:rPr>
+                <w:rFonts w:ascii="Times New Roman" w:hAnsi="Times New Roman" w:cs="Times New Roman"/>
+                <w:lang w:val="en-US"/>
+              </w:rPr>
+              <w:t>Reads integer safely and picks up one character</w:t>
+            </w:r>
+          </w:p>
+        </w:tc>
+      </w:tr>
+      <w:tr>
+        <w:tc>
+          <w:tcPr>
+            <w:tcW w:w="3539" w:type="dxa"/>
+          </w:tcPr>
+          <w:p>
+            <w:pPr>
+              <w:jc w:val="both"/>
+              <w:rPr>
+                <w:rFonts w:ascii="Times New Roman" w:hAnsi="Times New Roman" w:cs="Times New Roman"/>
+                <w:lang w:val="en-US"/>
+              </w:rPr>
+            </w:pPr>
+            <w:proofErr w:type="spellStart"/>
+            <w:proofErr w:type="gramStart"/>
+            <w:r>
+              <w:rPr>
+                <w:rFonts w:ascii="Times New Roman" w:hAnsi="Times New Roman" w:cs="Times New Roman"/>
+                <w:lang w:val="en-US"/>
+              </w:rPr>
+              <w:t>pauseForEnter</w:t>
+            </w:r>
+            <w:proofErr w:type="spellEnd"/>
+            <w:r>
+              <w:rPr>
+                <w:rFonts w:ascii="Times New Roman" w:hAnsi="Times New Roman" w:cs="Times New Roman"/>
+                <w:lang w:val="en-US"/>
+              </w:rPr>
+              <w:t>(</w:t>
+            </w:r>
+            <w:proofErr w:type="gramEnd"/>
+            <w:r>
+              <w:rPr>
+                <w:rFonts w:ascii="Times New Roman" w:hAnsi="Times New Roman" w:cs="Times New Roman"/>
+                <w:lang w:val="en-US"/>
+              </w:rPr>
+              <w:t>)</w:t>
+            </w:r>
+          </w:p>
+        </w:tc>
+        <w:tc>
+          <w:tcPr>
+            <w:tcW w:w="5477" w:type="dxa"/>
+          </w:tcPr>
+          <w:p>
+            <w:pPr>
+              <w:jc w:val="both"/>
+              <w:rPr>
+                <w:rFonts w:ascii="Times New Roman" w:hAnsi="Times New Roman" w:cs="Times New Roman"/>
+                <w:lang w:val="en-US"/>
+              </w:rPr>
+            </w:pPr>
+            <w:r>
+              <w:rPr>
+                <w:rFonts w:ascii="Times New Roman" w:hAnsi="Times New Roman" w:cs="Times New Roman"/>
+                <w:lang w:val="en-US"/>
+              </w:rPr>
+              <w:t>Pauses before displaying the next menu</w:t>
+            </w:r>
+          </w:p>
+        </w:tc>
+      </w:tr>
+    </w:tbl>
+    <w:p>
+      <w:pPr>
+        <w:spacing w:after="0"/>
+        <w:jc w:val="both"/>
+        <w:rPr>
+          <w:rFonts w:ascii="Times New Roman" w:hAnsi="Times New Roman" w:cs="Times New Roman"/>
+          <w:lang w:val="en-US"/>
+        </w:rPr>
+      </w:pPr>
+    </w:p>
+    <w:p>
+      <w:pPr>
+        <w:spacing w:after="0"/>
+        <w:jc w:val="both"/>
+        <w:rPr>
+          <w:rFonts w:ascii="Times New Roman" w:hAnsi="Times New Roman" w:cs="Times New Roman"/>
+          <w:b/>
+          <w:bCs/>
+          <w:lang w:val="en-US"/>
+        </w:rPr>
+      </w:pPr>
+      <w:r>
+        <w:rPr>
+          <w:rFonts w:ascii="Times New Roman" w:hAnsi="Times New Roman" w:cs="Times New Roman"/>
+          <w:b/>
+          <w:bCs/>
+          <w:lang w:val="en-US"/>
+        </w:rPr>
+        <w:t>2.</w:t>
+      </w:r>
+      <w:r>
+        <w:rPr>
+          <w:rFonts w:ascii="Times New Roman" w:hAnsi="Times New Roman" w:cs="Times New Roman"/>
+          <w:b/>
+          <w:bCs/>
+          <w:lang w:val="en-US"/>
+        </w:rPr>
         <w:t>4</w:t>
       </w:r>
       <w:r>
@@ -9025,6 +9275,7 @@
           <w:rFonts w:ascii="Times New Roman" w:hAnsi="Times New Roman" w:cs="Times New Roman"/>
           <w:lang w:val="en-US"/>
         </w:rPr>
+        <w:lastRenderedPageBreak/>
         <w:t xml:space="preserve">There is a composition relationship from EDLL to </w:t>
       </w:r>
       <w:proofErr w:type="spellStart"/>
@@ -9198,7 +9449,7 @@
           <w:rFonts w:ascii="Times New Roman" w:hAnsi="Times New Roman" w:cs="Times New Roman"/>
           <w:lang w:val="en-US"/>
         </w:rPr>
-        <w:t xml:space="preserve">There is association relation between </w:t>
+        <w:t xml:space="preserve">There is association relation between EmployeeReportBuilder and </w:t>
       </w:r>
       <w:proofErr w:type="spellStart"/>
       <w:r>
@@ -9206,7 +9457,7 @@
           <w:rFonts w:ascii="Times New Roman" w:hAnsi="Times New Roman" w:cs="Times New Roman"/>
           <w:lang w:val="en-US"/>
         </w:rPr>
-        <w:t>EmployeeReportBuilder</w:t>
+        <w:t>XyzEmployeeManager</w:t>
       </w:r>
       <w:proofErr w:type="spellEnd"/>
       <w:r>
@@ -9214,39 +9465,7 @@
           <w:rFonts w:ascii="Times New Roman" w:hAnsi="Times New Roman" w:cs="Times New Roman"/>
           <w:lang w:val="en-US"/>
         </w:rPr>
-        <w:t xml:space="preserve"> and </w:t>
-      </w:r>
-      <w:proofErr w:type="spellStart"/>
-      <w:r>
-        <w:rPr>
-          <w:rFonts w:ascii="Times New Roman" w:hAnsi="Times New Roman" w:cs="Times New Roman"/>
-          <w:lang w:val="en-US"/>
-        </w:rPr>
-        <w:t>XyzEmployeeManager</w:t>
-      </w:r>
-      <w:proofErr w:type="spellEnd"/>
-      <w:r>
-        <w:rPr>
-          <w:rFonts w:ascii="Times New Roman" w:hAnsi="Times New Roman" w:cs="Times New Roman"/>
-          <w:lang w:val="en-US"/>
-        </w:rPr>
-        <w:t xml:space="preserve"> as there is an instance of </w:t>
-      </w:r>
-      <w:proofErr w:type="spellStart"/>
-      <w:r>
-        <w:rPr>
-          <w:rFonts w:ascii="Times New Roman" w:hAnsi="Times New Roman" w:cs="Times New Roman"/>
-          <w:lang w:val="en-US"/>
-        </w:rPr>
-        <w:t>EmployeeReportBuilder</w:t>
-      </w:r>
-      <w:proofErr w:type="spellEnd"/>
-      <w:r>
-        <w:rPr>
-          <w:rFonts w:ascii="Times New Roman" w:hAnsi="Times New Roman" w:cs="Times New Roman"/>
-          <w:lang w:val="en-US"/>
-        </w:rPr>
-        <w:t xml:space="preserve"> in </w:t>
+        <w:t xml:space="preserve"> as there is an instance of EmployeeReportBuilder in </w:t>
       </w:r>
       <w:proofErr w:type="spellStart"/>
       <w:r>
@@ -9295,7 +9514,6 @@
           <w:bCs/>
           <w:lang w:val="en-US"/>
         </w:rPr>
-        <w:lastRenderedPageBreak/>
         <w:t>2.</w:t>
       </w:r>
       <w:r>
@@ -9345,7 +9563,7 @@
           <w:rFonts w:ascii="Times New Roman" w:hAnsi="Times New Roman" w:cs="Times New Roman"/>
           <w:lang w:val="en-US"/>
         </w:rPr>
-        <w:t xml:space="preserve"> uses </w:t>
+        <w:t xml:space="preserve">, </w:t>
       </w:r>
       <w:proofErr w:type="spellStart"/>
       <w:r>
@@ -9353,7 +9571,7 @@
           <w:rFonts w:ascii="Times New Roman" w:hAnsi="Times New Roman" w:cs="Times New Roman"/>
           <w:lang w:val="en-US"/>
         </w:rPr>
-        <w:t>EmployeeReportBuilder</w:t>
+        <w:t>XyzFullTimeEmployee</w:t>
       </w:r>
       <w:proofErr w:type="spellEnd"/>
       <w:r>
@@ -9361,7 +9579,70 @@
           <w:rFonts w:ascii="Times New Roman" w:hAnsi="Times New Roman" w:cs="Times New Roman"/>
           <w:lang w:val="en-US"/>
         </w:rPr>
-        <w:t xml:space="preserve"> for one function.</w:t>
+        <w:t xml:space="preserve">, </w:t>
+      </w:r>
+      <w:proofErr w:type="spellStart"/>
+      <w:r>
+        <w:rPr>
+          <w:rFonts w:ascii="Times New Roman" w:hAnsi="Times New Roman" w:cs="Times New Roman"/>
+          <w:lang w:val="en-US"/>
+        </w:rPr>
+        <w:t>XyzContractorEmployee</w:t>
+      </w:r>
+      <w:proofErr w:type="spellEnd"/>
+      <w:r>
+        <w:rPr>
+          <w:rFonts w:ascii="Times New Roman" w:hAnsi="Times New Roman" w:cs="Times New Roman"/>
+          <w:lang w:val="en-US"/>
+        </w:rPr>
+        <w:t xml:space="preserve">, and </w:t>
+      </w:r>
+      <w:proofErr w:type="spellStart"/>
+      <w:r>
+        <w:rPr>
+          <w:rFonts w:ascii="Times New Roman" w:hAnsi="Times New Roman" w:cs="Times New Roman"/>
+          <w:lang w:val="en-US"/>
+        </w:rPr>
+        <w:t>XyzInternEmployee</w:t>
+      </w:r>
+      <w:proofErr w:type="spellEnd"/>
+      <w:r>
+        <w:rPr>
+          <w:rFonts w:ascii="Times New Roman" w:hAnsi="Times New Roman" w:cs="Times New Roman"/>
+          <w:lang w:val="en-US"/>
+        </w:rPr>
+        <w:t xml:space="preserve"> used static member functions from HelperClass.</w:t>
+      </w:r>
+    </w:p>
+    <w:p>
+      <w:pPr>
+        <w:pStyle w:val="ListParagraph"/>
+        <w:numPr>
+          <w:ilvl w:val="0"/>
+          <w:numId w:val="2"/>
+        </w:numPr>
+        <w:spacing w:after="0"/>
+        <w:jc w:val="both"/>
+        <w:rPr>
+          <w:rFonts w:ascii="Times New Roman" w:hAnsi="Times New Roman" w:cs="Times New Roman"/>
+          <w:lang w:val="en-US"/>
+        </w:rPr>
+      </w:pPr>
+      <w:proofErr w:type="spellStart"/>
+      <w:r>
+        <w:rPr>
+          <w:rFonts w:ascii="Times New Roman" w:hAnsi="Times New Roman" w:cs="Times New Roman"/>
+          <w:lang w:val="en-US"/>
+        </w:rPr>
+        <w:t>XyzEmployeeManager</w:t>
+      </w:r>
+      <w:proofErr w:type="spellEnd"/>
+      <w:r>
+        <w:rPr>
+          <w:rFonts w:ascii="Times New Roman" w:hAnsi="Times New Roman" w:cs="Times New Roman"/>
+          <w:lang w:val="en-US"/>
+        </w:rPr>
+        <w:t xml:space="preserve"> uses EmployeeReportBuilder for one function.</w:t>
       </w:r>
     </w:p>
     <w:p>

</xml_diff>